<commit_message>
Fixed reported issues. Made import slightly more dynamic. (V2)
</commit_message>
<xml_diff>
--- a/Admin CL Template.docx
+++ b/Admin CL Template.docx
@@ -161,22 +161,14 @@
                 <w:color w:val="FF0000"/>
               </w:rPr>
             </w:pPr>
-            <w:commentRangeStart w:id="3"/>
             <w:r>
               <w:rPr>
                 <w:color w:val="FF0000"/>
               </w:rPr>
               <w:t>QR Code Goes Here!</w:t>
             </w:r>
-            <w:commentRangeEnd w:id="3"/>
-            <w:r>
-              <w:rPr>
-                <w:rStyle w:val="CommentReference"/>
-                <w:sz w:val="22"/>
-                <w:szCs w:val="22"/>
-              </w:rPr>
-              <w:commentReference w:id="3"/>
-            </w:r>
+            <w:bookmarkStart w:id="3" w:name="_GoBack"/>
+            <w:bookmarkEnd w:id="3"/>
           </w:p>
         </w:tc>
       </w:tr>
@@ -576,12 +568,7 @@
         </w:rPr>
       </w:pPr>
       <w:r>
-        <w:t xml:space="preserve">Highly-regarded professional with in-depth understanding of Marine Corps </w:t>
-      </w:r>
-      <w:bookmarkStart w:id="6" w:name="_GoBack"/>
-      <w:bookmarkEnd w:id="6"/>
-      <w:r>
-        <w:t>operational doctrine, as well as the content of doctrinal and tactical publications specific to occupational specialti</w:t>
+        <w:t>Highly-regarded professional with in-depth understanding of Marine Corps operational doctrine, as well as the content of doctrinal and tactical publications specific to occupational specialti</w:t>
       </w:r>
       <w:r>
         <w:t>es.</w:t>
@@ -857,19 +844,19 @@
           <w:rFonts w:eastAsia="Times New Roman" w:cs="Calibri"/>
         </w:rPr>
       </w:pPr>
-      <w:commentRangeStart w:id="7"/>
+      <w:commentRangeStart w:id="6"/>
       <w:r>
         <w:rPr>
           <w:rFonts w:eastAsia="Times New Roman" w:cs="Calibri"/>
         </w:rPr>
         <w:t>Enclosure</w:t>
       </w:r>
-      <w:commentRangeEnd w:id="7"/>
+      <w:commentRangeEnd w:id="6"/>
       <w:r>
         <w:rPr>
           <w:rStyle w:val="CommentReference"/>
         </w:rPr>
-        <w:commentReference w:id="7"/>
+        <w:commentReference w:id="6"/>
       </w:r>
     </w:p>
     <w:p>
@@ -1232,67 +1219,6 @@
       </w:pPr>
     </w:p>
   </w:comment>
-  <w:comment w:id="3" w:author="Resume Writer" w:date="2017-02-03T13:44:00Z" w:initials="RW">
-    <w:p>
-      <w:pPr>
-        <w:spacing w:after="0" w:line="240" w:lineRule="auto"/>
-        <w:rPr>
-          <w:b/>
-          <w:color w:val="0070C0"/>
-        </w:rPr>
-      </w:pPr>
-      <w:r>
-        <w:rPr>
-          <w:rStyle w:val="CommentReference"/>
-        </w:rPr>
-        <w:annotationRef/>
-      </w:r>
-      <w:r>
-        <w:rPr>
-          <w:rStyle w:val="CommentReference"/>
-        </w:rPr>
-        <w:annotationRef/>
-      </w:r>
-      <w:r>
-        <w:rPr>
-          <w:b/>
-        </w:rPr>
-        <w:t xml:space="preserve">LinkedIn QR Code: </w:t>
-      </w:r>
-      <w:r>
-        <w:t>You see QR codes EVERYWHERE –</w:t>
-      </w:r>
-      <w:r>
-        <w:t xml:space="preserve"> and resumes are no exception. </w:t>
-      </w:r>
-      <w:r>
-        <w:t>With LinkedIn being so popular, combined with the usage of iPad</w:t>
-      </w:r>
-      <w:r>
-        <w:t>s</w:t>
-      </w:r>
-      <w:r>
-        <w:t xml:space="preserve">/tablets for meetings, </w:t>
-      </w:r>
-      <w:r>
-        <w:t xml:space="preserve">business seminars, etc., </w:t>
-      </w:r>
-      <w:r>
-        <w:t>a QR code is essential to allow employers to connect with you - IMMEDITELY.  You will be notified IMMEDIATLY when the</w:t>
-      </w:r>
-      <w:r>
-        <w:t>y</w:t>
-      </w:r>
-      <w:r>
-        <w:t xml:space="preserve"> view your profile, and can respond back with a Thank You.  A simple QR code can go a LONG way!  There are specific ways to do this so please contact me if you plan on utilizing this feature.  There are also ways to include a direct link to email you and view your profile - so this is HIGHLY useful.</w:t>
-      </w:r>
-    </w:p>
-    <w:p>
-      <w:pPr>
-        <w:pStyle w:val="CommentText"/>
-      </w:pPr>
-    </w:p>
-  </w:comment>
   <w:comment w:id="4" w:author="Resume Writer" w:date="2017-01-08T13:42:00Z" w:initials="RW">
     <w:p>
       <w:pPr>
@@ -1388,7 +1314,7 @@
       </w:pPr>
     </w:p>
   </w:comment>
-  <w:comment w:id="7" w:author="Resume Writer" w:date="2016-03-23T14:59:00Z" w:initials="RW">
+  <w:comment w:id="6" w:author="Resume Writer" w:date="2016-03-23T14:59:00Z" w:initials="RW">
     <w:p>
       <w:pPr>
         <w:pStyle w:val="CommentText"/>
@@ -1445,7 +1371,6 @@
   <w15:commentEx w15:paraId="3B9DAEE3" w15:done="0"/>
   <w15:commentEx w15:paraId="1905D098" w15:done="0"/>
   <w15:commentEx w15:paraId="63FC49FF" w15:done="0"/>
-  <w15:commentEx w15:paraId="4E7013AD" w15:done="0"/>
   <w15:commentEx w15:paraId="3CAFBA6D" w15:done="0"/>
   <w15:commentEx w15:paraId="611B2EC7" w15:done="0"/>
   <w15:commentEx w15:paraId="4035C87B" w15:done="0"/>
@@ -2431,7 +2356,7 @@
 </file>
 
 <file path=customXml/itemProps1.xml><?xml version="1.0" encoding="utf-8"?>
-<ds:datastoreItem xmlns:ds="http://schemas.openxmlformats.org/officeDocument/2006/customXml" ds:itemID="{E61ADEA0-9108-4F1E-9950-AA82D679642C}">
+<ds:datastoreItem xmlns:ds="http://schemas.openxmlformats.org/officeDocument/2006/customXml" ds:itemID="{C1A7F49E-0EA1-459D-8A92-17052BF4F8EB}">
   <ds:schemaRefs>
     <ds:schemaRef ds:uri="http://schemas.openxmlformats.org/officeDocument/2006/bibliography"/>
   </ds:schemaRefs>

</xml_diff>